<commit_message>
add file3 and add 10/1 note
</commit_message>
<xml_diff>
--- a/note of days inDev.docx
+++ b/note of days inDev.docx
@@ -3346,187 +3346,279 @@
           <w:sz w:val="22"/>
         </w:rPr>
       </w:pPr>
+    </w:p>
+    <w:p>
+      <w:pPr>
+        <w:rPr>
+          <w:sz w:val="22"/>
+        </w:rPr>
+      </w:pPr>
+      <w:proofErr w:type="gramStart"/>
+      <w:r>
+        <w:rPr>
+          <w:rFonts w:hint="eastAsia"/>
+          <w:sz w:val="22"/>
+        </w:rPr>
+        <w:t>change</w:t>
+      </w:r>
+      <w:proofErr w:type="gramEnd"/>
+      <w:r>
+        <w:rPr>
+          <w:rFonts w:hint="eastAsia"/>
+          <w:sz w:val="22"/>
+        </w:rPr>
+        <w:t xml:space="preserve"> </w:t>
+      </w:r>
+      <w:proofErr w:type="spellStart"/>
+      <w:r>
+        <w:rPr>
+          <w:rFonts w:hint="eastAsia"/>
+          <w:sz w:val="22"/>
+        </w:rPr>
+        <w:t>vpd</w:t>
+      </w:r>
+      <w:proofErr w:type="spellEnd"/>
+      <w:r>
+        <w:rPr>
+          <w:rFonts w:hint="eastAsia"/>
+          <w:sz w:val="22"/>
+        </w:rPr>
+        <w:t xml:space="preserve"> to </w:t>
+      </w:r>
+      <w:proofErr w:type="spellStart"/>
+      <w:r>
+        <w:rPr>
+          <w:rFonts w:hint="eastAsia"/>
+          <w:sz w:val="22"/>
+        </w:rPr>
+        <w:t>fru</w:t>
+      </w:r>
+      <w:proofErr w:type="spellEnd"/>
+      <w:r>
+        <w:rPr>
+          <w:rFonts w:hint="eastAsia"/>
+          <w:sz w:val="22"/>
+        </w:rPr>
+        <w:t xml:space="preserve"> (Roger/Ziv works)</w:t>
+      </w:r>
+    </w:p>
+    <w:p>
+      <w:pPr>
+        <w:rPr>
+          <w:sz w:val="22"/>
+        </w:rPr>
+      </w:pPr>
+      <w:r>
+        <w:rPr>
+          <w:sz w:val="22"/>
+        </w:rPr>
+        <w:t>xlate_sys_vpd_</w:t>
+      </w:r>
+      <w:proofErr w:type="gramStart"/>
+      <w:r>
+        <w:rPr>
+          <w:sz w:val="22"/>
+        </w:rPr>
+        <w:t>2fru(</w:t>
+      </w:r>
+      <w:proofErr w:type="gramEnd"/>
+      <w:r>
+        <w:rPr>
+          <w:sz w:val="22"/>
+        </w:rPr>
+        <w:t xml:space="preserve"> )</w:t>
+      </w:r>
+      <w:r>
+        <w:rPr>
+          <w:rFonts w:hint="eastAsia"/>
+          <w:sz w:val="22"/>
+        </w:rPr>
+        <w:t xml:space="preserve"> in </w:t>
+      </w:r>
+      <w:proofErr w:type="spellStart"/>
+      <w:r>
+        <w:rPr>
+          <w:sz w:val="22"/>
+        </w:rPr>
+        <w:t>imm</w:t>
+      </w:r>
+      <w:proofErr w:type="spellEnd"/>
+      <w:r>
+        <w:rPr>
+          <w:sz w:val="22"/>
+        </w:rPr>
+        <w:t>\</w:t>
+      </w:r>
+      <w:proofErr w:type="spellStart"/>
+      <w:r>
+        <w:rPr>
+          <w:sz w:val="22"/>
+        </w:rPr>
+        <w:t>bmc</w:t>
+      </w:r>
+      <w:proofErr w:type="spellEnd"/>
+      <w:r>
+        <w:rPr>
+          <w:sz w:val="22"/>
+        </w:rPr>
+        <w:t>\</w:t>
+      </w:r>
+      <w:proofErr w:type="spellStart"/>
+      <w:r>
+        <w:rPr>
+          <w:sz w:val="22"/>
+        </w:rPr>
+        <w:t>src</w:t>
+      </w:r>
+      <w:proofErr w:type="spellEnd"/>
+      <w:r>
+        <w:rPr>
+          <w:sz w:val="22"/>
+        </w:rPr>
+        <w:t>\framework\core</w:t>
+      </w:r>
+      <w:r>
+        <w:rPr>
+          <w:rFonts w:hint="eastAsia"/>
+          <w:sz w:val="22"/>
+        </w:rPr>
+        <w:t>\bmc_fru_vpd.cpp</w:t>
+      </w:r>
+    </w:p>
+    <w:p>
+      <w:pPr>
+        <w:rPr>
+          <w:sz w:val="22"/>
+        </w:rPr>
+      </w:pPr>
+    </w:p>
+    <w:p>
+      <w:pPr>
+        <w:rPr>
+          <w:b/>
+          <w:sz w:val="22"/>
+        </w:rPr>
+      </w:pPr>
+      <w:r>
+        <w:rPr>
+          <w:b/>
+          <w:sz w:val="22"/>
+        </w:rPr>
+        <w:t>9/24/15</w:t>
+      </w:r>
+      <w:r>
+        <w:rPr>
+          <w:rFonts w:hint="eastAsia"/>
+          <w:b/>
+          <w:sz w:val="22"/>
+        </w:rPr>
+        <w:t xml:space="preserve"> study thermal change table</w:t>
+      </w:r>
+    </w:p>
+    <w:p>
+      <w:pPr>
+        <w:rPr>
+          <w:rFonts w:hint="eastAsia"/>
+          <w:b/>
+          <w:sz w:val="22"/>
+        </w:rPr>
+      </w:pPr>
+      <w:r>
+        <w:rPr>
+          <w:b/>
+          <w:sz w:val="22"/>
+        </w:rPr>
+        <w:t>N</w:t>
+      </w:r>
+      <w:r>
+        <w:rPr>
+          <w:rFonts w:hint="eastAsia"/>
+          <w:b/>
+          <w:sz w:val="22"/>
+        </w:rPr>
+        <w:t>ot done</w:t>
+      </w:r>
+    </w:p>
+    <w:p>
+      <w:pPr>
+        <w:rPr>
+          <w:rFonts w:hint="eastAsia"/>
+          <w:b/>
+          <w:sz w:val="22"/>
+        </w:rPr>
+      </w:pPr>
+    </w:p>
+    <w:p>
+      <w:pPr>
+        <w:rPr>
+          <w:rFonts w:hint="eastAsia"/>
+          <w:b/>
+          <w:sz w:val="22"/>
+        </w:rPr>
+      </w:pPr>
+      <w:r>
+        <w:rPr>
+          <w:b/>
+          <w:sz w:val="22"/>
+        </w:rPr>
+        <w:t>10/1/15</w:t>
+      </w:r>
+      <w:r>
+        <w:rPr>
+          <w:rFonts w:hint="eastAsia"/>
+          <w:b/>
+          <w:sz w:val="22"/>
+        </w:rPr>
+        <w:t xml:space="preserve"> </w:t>
+      </w:r>
+      <w:proofErr w:type="spellStart"/>
+      <w:r>
+        <w:rPr>
+          <w:rFonts w:hint="eastAsia"/>
+          <w:b/>
+          <w:sz w:val="22"/>
+        </w:rPr>
+        <w:t>git</w:t>
+      </w:r>
+      <w:proofErr w:type="spellEnd"/>
+      <w:r>
+        <w:rPr>
+          <w:rFonts w:hint="eastAsia"/>
+          <w:b/>
+          <w:sz w:val="22"/>
+        </w:rPr>
+        <w:t xml:space="preserve"> stages review</w:t>
+      </w:r>
+    </w:p>
+    <w:p>
+      <w:pPr>
+        <w:rPr>
+          <w:rFonts w:hint="eastAsia"/>
+          <w:sz w:val="22"/>
+        </w:rPr>
+      </w:pPr>
+      <w:r>
+        <w:rPr>
+          <w:sz w:val="22"/>
+        </w:rPr>
+        <w:t>U</w:t>
+      </w:r>
+      <w:r>
+        <w:rPr>
+          <w:rFonts w:hint="eastAsia"/>
+          <w:sz w:val="22"/>
+        </w:rPr>
+        <w:t>ntrack, and tracked file</w:t>
+      </w:r>
+    </w:p>
+    <w:p>
+      <w:pPr>
+        <w:rPr>
+          <w:sz w:val="22"/>
+        </w:rPr>
+      </w:pPr>
       <w:bookmarkStart w:id="0" w:name="_GoBack"/>
       <w:bookmarkEnd w:id="0"/>
-    </w:p>
-    <w:p>
-      <w:pPr>
-        <w:rPr>
-          <w:sz w:val="22"/>
-        </w:rPr>
-      </w:pPr>
-      <w:proofErr w:type="gramStart"/>
-      <w:r>
-        <w:rPr>
-          <w:rFonts w:hint="eastAsia"/>
-          <w:sz w:val="22"/>
-        </w:rPr>
-        <w:t>change</w:t>
-      </w:r>
-      <w:proofErr w:type="gramEnd"/>
-      <w:r>
-        <w:rPr>
-          <w:rFonts w:hint="eastAsia"/>
-          <w:sz w:val="22"/>
-        </w:rPr>
-        <w:t xml:space="preserve"> </w:t>
-      </w:r>
-      <w:proofErr w:type="spellStart"/>
-      <w:r>
-        <w:rPr>
-          <w:rFonts w:hint="eastAsia"/>
-          <w:sz w:val="22"/>
-        </w:rPr>
-        <w:t>vpd</w:t>
-      </w:r>
-      <w:proofErr w:type="spellEnd"/>
-      <w:r>
-        <w:rPr>
-          <w:rFonts w:hint="eastAsia"/>
-          <w:sz w:val="22"/>
-        </w:rPr>
-        <w:t xml:space="preserve"> to </w:t>
-      </w:r>
-      <w:proofErr w:type="spellStart"/>
-      <w:r>
-        <w:rPr>
-          <w:rFonts w:hint="eastAsia"/>
-          <w:sz w:val="22"/>
-        </w:rPr>
-        <w:t>fru</w:t>
-      </w:r>
-      <w:proofErr w:type="spellEnd"/>
-      <w:r>
-        <w:rPr>
-          <w:rFonts w:hint="eastAsia"/>
-          <w:sz w:val="22"/>
-        </w:rPr>
-        <w:t xml:space="preserve"> (Roger/Ziv works)</w:t>
-      </w:r>
-    </w:p>
-    <w:p>
-      <w:pPr>
-        <w:rPr>
-          <w:rFonts w:hint="eastAsia"/>
-          <w:sz w:val="22"/>
-        </w:rPr>
-      </w:pPr>
-      <w:r>
-        <w:rPr>
-          <w:sz w:val="22"/>
-        </w:rPr>
-        <w:t>xlate_sys_vpd_</w:t>
-      </w:r>
-      <w:proofErr w:type="gramStart"/>
-      <w:r>
-        <w:rPr>
-          <w:sz w:val="22"/>
-        </w:rPr>
-        <w:t>2fru(</w:t>
-      </w:r>
-      <w:proofErr w:type="gramEnd"/>
-      <w:r>
-        <w:rPr>
-          <w:sz w:val="22"/>
-        </w:rPr>
-        <w:t xml:space="preserve"> )</w:t>
-      </w:r>
-      <w:r>
-        <w:rPr>
-          <w:rFonts w:hint="eastAsia"/>
-          <w:sz w:val="22"/>
-        </w:rPr>
-        <w:t xml:space="preserve"> in </w:t>
-      </w:r>
-      <w:proofErr w:type="spellStart"/>
-      <w:r>
-        <w:rPr>
-          <w:sz w:val="22"/>
-        </w:rPr>
-        <w:t>imm</w:t>
-      </w:r>
-      <w:proofErr w:type="spellEnd"/>
-      <w:r>
-        <w:rPr>
-          <w:sz w:val="22"/>
-        </w:rPr>
-        <w:t>\</w:t>
-      </w:r>
-      <w:proofErr w:type="spellStart"/>
-      <w:r>
-        <w:rPr>
-          <w:sz w:val="22"/>
-        </w:rPr>
-        <w:t>bmc</w:t>
-      </w:r>
-      <w:proofErr w:type="spellEnd"/>
-      <w:r>
-        <w:rPr>
-          <w:sz w:val="22"/>
-        </w:rPr>
-        <w:t>\</w:t>
-      </w:r>
-      <w:proofErr w:type="spellStart"/>
-      <w:r>
-        <w:rPr>
-          <w:sz w:val="22"/>
-        </w:rPr>
-        <w:t>src</w:t>
-      </w:r>
-      <w:proofErr w:type="spellEnd"/>
-      <w:r>
-        <w:rPr>
-          <w:sz w:val="22"/>
-        </w:rPr>
-        <w:t>\framework\core</w:t>
-      </w:r>
-      <w:r>
-        <w:rPr>
-          <w:rFonts w:hint="eastAsia"/>
-          <w:sz w:val="22"/>
-        </w:rPr>
-        <w:t>\bmc_fru_vpd.cpp</w:t>
-      </w:r>
-    </w:p>
-    <w:p>
-      <w:pPr>
-        <w:rPr>
-          <w:rFonts w:hint="eastAsia"/>
-          <w:sz w:val="22"/>
-        </w:rPr>
-      </w:pPr>
-    </w:p>
-    <w:p>
-      <w:pPr>
-        <w:rPr>
-          <w:rFonts w:hint="eastAsia"/>
-          <w:b/>
-          <w:sz w:val="22"/>
-        </w:rPr>
-      </w:pPr>
-      <w:r>
-        <w:rPr>
-          <w:b/>
-          <w:sz w:val="22"/>
-        </w:rPr>
-        <w:t>9/24/15</w:t>
-      </w:r>
-      <w:r>
-        <w:rPr>
-          <w:rFonts w:hint="eastAsia"/>
-          <w:b/>
-          <w:sz w:val="22"/>
-        </w:rPr>
-        <w:t xml:space="preserve"> study thermal change table</w:t>
-      </w:r>
-    </w:p>
-    <w:p>
-      <w:pPr>
-        <w:rPr>
-          <w:b/>
-          <w:sz w:val="22"/>
-        </w:rPr>
-      </w:pPr>
     </w:p>
     <w:sectPr>
       <w:pgSz w:w="11906" w:h="16838"/>

</xml_diff>